<commit_message>
added extra referencing to .docx file
</commit_message>
<xml_diff>
--- a/Software Engineering Essay.docx
+++ b/Software Engineering Essay.docx
@@ -101,7 +101,31 @@
         <w:t>th</w:t>
       </w:r>
       <w:r>
-        <w:t xml:space="preserve"> of June 1955 in London, England. Berners-Lee studied physics at The Queens College, Oxford and graduated with a first class degree in 1976. While at university, Berners-Lee reconstructed a computer from a television set. Notably, bot</w:t>
+        <w:t xml:space="preserve"> of June 1955 in London, England</w:t>
+      </w:r>
+      <w:r>
+        <w:t xml:space="preserve"> </w:t>
+      </w:r>
+      <w:r>
+        <w:rPr>
+          <w:vertAlign w:val="superscript"/>
+        </w:rPr>
+        <w:t>1</w:t>
+      </w:r>
+      <w:r>
+        <w:t>. Berners-Lee studied physics at The Queens College, Oxford and graduated with a first class degree in 1976</w:t>
+      </w:r>
+      <w:r>
+        <w:t xml:space="preserve"> </w:t>
+      </w:r>
+      <w:r>
+        <w:rPr>
+          <w:vertAlign w:val="superscript"/>
+        </w:rPr>
+        <w:t>2</w:t>
+      </w:r>
+      <w:r>
+        <w:t>. While at university, Berners-Lee reconstructed a computer from a television set. Notably, bot</w:t>
       </w:r>
       <w:r>
         <w:t xml:space="preserve">h of Berners-Lee’s parents were </w:t>
@@ -135,7 +159,19 @@
         <w:t xml:space="preserve">first </w:t>
       </w:r>
       <w:r>
-        <w:t>worked briefly at a company called Plessey, which was located in Dorset, England. Plessey was a telecommunications company</w:t>
+        <w:t>worked briefly at a company called Plessey, which was located in Dorset, England</w:t>
+      </w:r>
+      <w:r>
+        <w:t xml:space="preserve"> </w:t>
+      </w:r>
+      <w:r>
+        <w:rPr>
+          <w:vertAlign w:val="superscript"/>
+        </w:rPr>
+        <w:t>3</w:t>
+      </w:r>
+      <w:r>
+        <w:t>. Plessey was a telecommunications company</w:t>
       </w:r>
       <w:r>
         <w:t>, where Berners-Lee worked as an engineer.</w:t>
@@ -165,7 +201,19 @@
         <w:jc w:val="both"/>
       </w:pPr>
       <w:r>
-        <w:t xml:space="preserve">Berners-Lee joined CERN as a contractor for a brief period in 1980, between June and December. While there, he came up with the idea </w:t>
+        <w:t>Berners-Lee joined CERN as a contractor for a brief period in 1980, between June and December</w:t>
+      </w:r>
+      <w:r>
+        <w:t xml:space="preserve"> </w:t>
+      </w:r>
+      <w:r>
+        <w:rPr>
+          <w:vertAlign w:val="superscript"/>
+        </w:rPr>
+        <w:t>4</w:t>
+      </w:r>
+      <w:r>
+        <w:t xml:space="preserve">. While there, he came up with the idea </w:t>
       </w:r>
       <w:r>
         <w:t>for a project based on</w:t>
@@ -207,7 +255,7 @@
         <w:rPr>
           <w:vertAlign w:val="superscript"/>
         </w:rPr>
-        <w:t>1</w:t>
+        <w:t>5</w:t>
       </w:r>
       <w:r>
         <w:t>. This solution was proposed by Berners-Lee to solve the problem of information loss at CERN, as Berners-Lee said himself “</w:t>
@@ -236,7 +284,7 @@
         <w:rPr>
           <w:vertAlign w:val="superscript"/>
         </w:rPr>
-        <w:t>2</w:t>
+        <w:t>6</w:t>
       </w:r>
       <w:r>
         <w:t xml:space="preserve"> Berners-Lee left CERN in late 1980, and worked at </w:t>
@@ -257,7 +305,7 @@
         <w:rPr>
           <w:vertAlign w:val="superscript"/>
         </w:rPr>
-        <w:t>3</w:t>
+        <w:t>7</w:t>
       </w:r>
       <w:r>
         <w:t>.</w:t>
@@ -286,7 +334,7 @@
         <w:rPr>
           <w:vertAlign w:val="superscript"/>
         </w:rPr>
-        <w:t>4</w:t>
+        <w:t>8</w:t>
       </w:r>
       <w:r>
         <w:t>.</w:t>
@@ -318,7 +366,7 @@
         <w:rPr>
           <w:vertAlign w:val="superscript"/>
         </w:rPr>
-        <w:t>5</w:t>
+        <w:t>9</w:t>
       </w:r>
       <w:r>
         <w:rPr>
@@ -349,12 +397,21 @@
         <w:t>ted them together to form the ‘World Wide W</w:t>
       </w:r>
       <w:r>
-        <w:t xml:space="preserve">eb’ (WWW). </w:t>
-      </w:r>
-    </w:p>
-    <w:p>
-      <w:pPr>
-        <w:jc w:val="both"/>
+        <w:t>eb’ (WWW).</w:t>
+      </w:r>
+      <w:r>
+        <w:rPr>
+          <w:vertAlign w:val="superscript"/>
+        </w:rPr>
+        <w:t>10</w:t>
+      </w:r>
+    </w:p>
+    <w:p>
+      <w:pPr>
+        <w:jc w:val="both"/>
+        <w:rPr>
+          <w:vertAlign w:val="superscript"/>
+        </w:rPr>
       </w:pPr>
       <w:r>
         <w:t xml:space="preserve">In 1989 and 1990 Berners-Lee wrote and distributed his proposal for the WWW and it was approved. Berners-Lee created the first web server, which was </w:t>
@@ -384,6 +441,15 @@
       </w:r>
       <w:r>
         <w:t xml:space="preserve"> of August 1991, the first website – info.cern.ch – was put online from this web server.</w:t>
+      </w:r>
+      <w:r>
+        <w:t xml:space="preserve"> </w:t>
+      </w:r>
+      <w:r>
+        <w:rPr>
+          <w:vertAlign w:val="superscript"/>
+        </w:rPr>
+        <w:t>11</w:t>
       </w:r>
     </w:p>
     <w:p>
@@ -416,9 +482,24 @@
     <w:p>
       <w:pPr>
         <w:jc w:val="both"/>
-      </w:pPr>
-      <w:r>
-        <w:t>In 1994, Berners-Lee founded W3C or World Wide Web Consortium, at MIT in the US. The aim of W3C is “</w:t>
+        <w:rPr>
+          <w:vertAlign w:val="superscript"/>
+        </w:rPr>
+      </w:pPr>
+      <w:r>
+        <w:t>In 1994, Berners-Lee founded W3C or World Wide Web Consortium, at MIT in the US</w:t>
+      </w:r>
+      <w:r>
+        <w:t xml:space="preserve"> </w:t>
+      </w:r>
+      <w:r>
+        <w:rPr>
+          <w:vertAlign w:val="superscript"/>
+        </w:rPr>
+        <w:t>12</w:t>
+      </w:r>
+      <w:r>
+        <w:t>. The aim of W3C is “</w:t>
       </w:r>
       <w:r>
         <w:t xml:space="preserve">to lead the World Wide Web to its full potential by developing protocols and guidelines that ensure </w:t>
@@ -433,7 +514,7 @@
         <w:rPr>
           <w:vertAlign w:val="superscript"/>
         </w:rPr>
-        <w:t>6</w:t>
+        <w:t>13</w:t>
       </w:r>
       <w:r>
         <w:t>. It is focused on developing standards and recommendations to help improve</w:t>
@@ -444,13 +525,34 @@
       <w:r>
         <w:t xml:space="preserve">eb for everyone who uses it. W3C’s work was developed with the intention of being available to all as Berners-Lee and those at W3C felt that everyone should have access to their material, in order to effectively improve the WWW. Berners-Lee is currently the director of W3C. </w:t>
       </w:r>
-    </w:p>
-    <w:p>
-      <w:pPr>
-        <w:jc w:val="both"/>
-      </w:pPr>
-      <w:r>
-        <w:t xml:space="preserve">In 1999 Berners-Lee became the first holder of 3Com Founders Chair at MIT. He also held some other positions at MIT, such as </w:t>
+      <w:r>
+        <w:rPr>
+          <w:vertAlign w:val="superscript"/>
+        </w:rPr>
+        <w:t>14</w:t>
+      </w:r>
+    </w:p>
+    <w:p>
+      <w:pPr>
+        <w:jc w:val="both"/>
+      </w:pPr>
+      <w:r>
+        <w:t xml:space="preserve">In 1999 Berners-Lee became the first holder of 3Com Founders Chair at </w:t>
+      </w:r>
+      <w:r>
+        <w:t>MIT</w:t>
+      </w:r>
+      <w:r>
+        <w:rPr>
+          <w:vertAlign w:val="superscript"/>
+        </w:rPr>
+        <w:t>15</w:t>
+      </w:r>
+      <w:r>
+        <w:t>.</w:t>
+      </w:r>
+      <w:r>
+        <w:t xml:space="preserve"> He also held some other positions at MIT, such as </w:t>
       </w:r>
       <w:r>
         <w:t xml:space="preserve">3COM Founders Professor of Engineering in the School of Engineering, </w:t>
@@ -462,27 +564,90 @@
         <w:t>the Department of Electrical Engineering and Computer Science at CSAIL where he also leads the Decentralized Information Group</w:t>
       </w:r>
       <w:r>
-        <w:t xml:space="preserve"> (DIG). DIG work on making the WWW more decentralized and accessible to all, in such a way that users have control over their information, or “true data ownership”</w:t>
-      </w:r>
-      <w:r>
-        <w:rPr>
-          <w:vertAlign w:val="superscript"/>
-        </w:rPr>
-        <w:t>7</w:t>
-      </w:r>
-      <w:r>
-        <w:t>. DIG work on projects such as ‘Semantic Clipboard’, which allows users to copy an image with the license information about the image, such as the copyright information.</w:t>
-      </w:r>
-    </w:p>
-    <w:p>
-      <w:pPr>
-        <w:jc w:val="both"/>
-      </w:pPr>
-      <w:r>
-        <w:t xml:space="preserve">In 2001, Berners-Lee was elected a Fellow in the Royal Society. </w:t>
-      </w:r>
-      <w:r>
-        <w:t>In 2004, Berners-Lee was knighted for his efforts towards the development of the internet. In 2007, he also was a recipient of the Order of Merit, becoming just one of twenty four people to receive this award whilst still alive. The Order of Merit is awarded for some contribution in science amongst other categories such as the armed forces, art and literature. Berners-Lee has also received many honorary degrees from universities such as Manchester, Harvard and Yale to name just a few.</w:t>
+        <w:t xml:space="preserve"> (DIG)</w:t>
+      </w:r>
+      <w:r>
+        <w:t xml:space="preserve"> </w:t>
+      </w:r>
+      <w:r>
+        <w:rPr>
+          <w:vertAlign w:val="superscript"/>
+        </w:rPr>
+        <w:t>16</w:t>
+      </w:r>
+      <w:r>
+        <w:t>. DIG work on making the WWW more decentralized and accessible to all, in such a way that users have control over their information, or “true data ownership”</w:t>
+      </w:r>
+      <w:r>
+        <w:rPr>
+          <w:vertAlign w:val="superscript"/>
+        </w:rPr>
+        <w:t>17</w:t>
+      </w:r>
+      <w:r>
+        <w:t>.</w:t>
+      </w:r>
+      <w:r>
+        <w:t xml:space="preserve"> DIG work on projects such as ‘Semantic Clipboard’, which allows users to copy an image with the license information about the image, such as the copyright information.</w:t>
+      </w:r>
+    </w:p>
+    <w:p>
+      <w:pPr>
+        <w:jc w:val="both"/>
+        <w:rPr>
+          <w:vertAlign w:val="superscript"/>
+        </w:rPr>
+      </w:pPr>
+      <w:r>
+        <w:t>In 2001, Berners-Lee was elected a Fellow in the Royal Society</w:t>
+      </w:r>
+      <w:r>
+        <w:t xml:space="preserve"> </w:t>
+      </w:r>
+      <w:r>
+        <w:rPr>
+          <w:vertAlign w:val="superscript"/>
+        </w:rPr>
+        <w:t>18</w:t>
+      </w:r>
+      <w:r>
+        <w:t xml:space="preserve">. </w:t>
+      </w:r>
+      <w:r>
+        <w:t>In 2004, Berners-Lee was knighted for his efforts towards the development of the internet</w:t>
+      </w:r>
+      <w:r>
+        <w:t xml:space="preserve"> </w:t>
+      </w:r>
+      <w:r>
+        <w:rPr>
+          <w:vertAlign w:val="superscript"/>
+        </w:rPr>
+        <w:t>19</w:t>
+      </w:r>
+      <w:r>
+        <w:t>. In 2007, he also was a recipient of the Order of Merit, becoming just one of twenty four people to receive this award whilst still alive</w:t>
+      </w:r>
+      <w:r>
+        <w:t xml:space="preserve"> </w:t>
+      </w:r>
+      <w:r>
+        <w:rPr>
+          <w:vertAlign w:val="superscript"/>
+        </w:rPr>
+        <w:t>20</w:t>
+      </w:r>
+      <w:r>
+        <w:t>. The Order of Merit is awarded for some contribution in science amongst other categories such as the armed forces, art and literature. Berners-Lee has also received many honorary degrees from universities such as Manchester, Harvard and Yale to name just a few.</w:t>
+      </w:r>
+      <w:r>
+        <w:t xml:space="preserve"> </w:t>
+      </w:r>
+      <w:r>
+        <w:rPr>
+          <w:vertAlign w:val="superscript"/>
+        </w:rPr>
+        <w:t>21</w:t>
       </w:r>
     </w:p>
     <w:p>
@@ -530,10 +695,31 @@
         <w:t xml:space="preserve"> Gordon </w:t>
       </w:r>
       <w:r>
-        <w:t>Brown; to be part of a UK task force</w:t>
-      </w:r>
-      <w:r>
-        <w:t xml:space="preserve"> whose aim was to make data on the World Wide Web more open and accessible to all who used it.</w:t>
+        <w:t>Brown;</w:t>
+      </w:r>
+      <w:r>
+        <w:t xml:space="preserve"> </w:t>
+      </w:r>
+      <w:r>
+        <w:t>to be part of a UK task force</w:t>
+      </w:r>
+      <w:r>
+        <w:t xml:space="preserve"> whose aim was to make data on the World Wide Web more open and accessible to all who used it</w:t>
+      </w:r>
+      <w:r>
+        <w:rPr>
+          <w:vertAlign w:val="superscript"/>
+        </w:rPr>
+        <w:t xml:space="preserve"> </w:t>
+      </w:r>
+      <w:r>
+        <w:rPr>
+          <w:vertAlign w:val="superscript"/>
+        </w:rPr>
+        <w:t>22</w:t>
+      </w:r>
+      <w:r>
+        <w:t>.</w:t>
       </w:r>
       <w:r>
         <w:t xml:space="preserve"> He was a member of </w:t>
@@ -542,7 +728,19 @@
         <w:t xml:space="preserve">The Public Sector Transparency Board </w:t>
       </w:r>
       <w:r>
-        <w:t>which was focused on improving the transparency of the government.</w:t>
+        <w:t>which was focused on improving the transparency of the government</w:t>
+      </w:r>
+      <w:r>
+        <w:t xml:space="preserve"> </w:t>
+      </w:r>
+      <w:r>
+        <w:rPr>
+          <w:vertAlign w:val="superscript"/>
+        </w:rPr>
+        <w:t>23</w:t>
+      </w:r>
+      <w:r>
+        <w:t>.</w:t>
       </w:r>
       <w:r>
         <w:t xml:space="preserve"> One initiative that was successfully </w:t>
@@ -560,7 +758,7 @@
         <w:rPr>
           <w:vertAlign w:val="superscript"/>
         </w:rPr>
-        <w:t>8</w:t>
+        <w:t>24</w:t>
       </w:r>
       <w:r>
         <w:t xml:space="preserve">. </w:t>
@@ -601,7 +799,7 @@
         <w:rPr>
           <w:vertAlign w:val="superscript"/>
         </w:rPr>
-        <w:t>9</w:t>
+        <w:t>25</w:t>
       </w:r>
       <w:r>
         <w:t xml:space="preserve">. The group is mainly focused on affecting policy change, through 3 different approaches: </w:t>
@@ -652,7 +850,7 @@
         <w:rPr>
           <w:vertAlign w:val="superscript"/>
         </w:rPr>
-        <w:t>10</w:t>
+        <w:t>26</w:t>
       </w:r>
       <w:r>
         <w:t xml:space="preserve">. The group also undertakes a number of projects around topics such as women’s </w:t>
@@ -669,7 +867,19 @@
         <w:jc w:val="both"/>
       </w:pPr>
       <w:r>
-        <w:t>In 2017, Berners-Lee was awarded the Turing award for his work on developing the World Wide Web. The Turing award is regarded as one of the most prestigious awards in the field of computer science.</w:t>
+        <w:t>In 2017, Berners-Lee was awarded the Turing award for his work on developing the World Wide Web</w:t>
+      </w:r>
+      <w:r>
+        <w:t xml:space="preserve"> </w:t>
+      </w:r>
+      <w:r>
+        <w:rPr>
+          <w:vertAlign w:val="superscript"/>
+        </w:rPr>
+        <w:t>27</w:t>
+      </w:r>
+      <w:r>
+        <w:t>. The Turing award is regarded as one of the most prestigious awards in the field of computer science.</w:t>
       </w:r>
     </w:p>
     <w:p>
@@ -1016,16 +1226,177 @@
       </w:r>
     </w:p>
     <w:p>
-      <w:r>
-        <w:rPr>
-          <w:b/>
-        </w:rPr>
-        <w:t xml:space="preserve">[1] </w:t>
+      <w:pPr>
+        <w:rPr>
+          <w:sz w:val="20"/>
+        </w:rPr>
+      </w:pPr>
+      <w:r>
+        <w:rPr>
+          <w:b/>
+          <w:sz w:val="20"/>
+        </w:rPr>
+        <w:t>[</w:t>
+      </w:r>
+      <w:r>
+        <w:rPr>
+          <w:b/>
+          <w:sz w:val="20"/>
+        </w:rPr>
+        <w:t>1</w:t>
+      </w:r>
+      <w:r>
+        <w:rPr>
+          <w:b/>
+          <w:sz w:val="20"/>
+        </w:rPr>
+        <w:t xml:space="preserve">] </w:t>
       </w:r>
       <w:hyperlink r:id="rId5" w:history="1">
         <w:r>
           <w:rPr>
             <w:rStyle w:val="Hyperlink"/>
+            <w:sz w:val="20"/>
+          </w:rPr>
+          <w:t>https://www.w3.org/People/Berners-Lee/Longer.html</w:t>
+        </w:r>
+      </w:hyperlink>
+    </w:p>
+    <w:p>
+      <w:pPr>
+        <w:rPr>
+          <w:sz w:val="20"/>
+        </w:rPr>
+      </w:pPr>
+      <w:r>
+        <w:rPr>
+          <w:b/>
+          <w:sz w:val="20"/>
+        </w:rPr>
+        <w:t>[</w:t>
+      </w:r>
+      <w:r>
+        <w:rPr>
+          <w:b/>
+          <w:sz w:val="20"/>
+        </w:rPr>
+        <w:t>2</w:t>
+      </w:r>
+      <w:r>
+        <w:rPr>
+          <w:b/>
+          <w:sz w:val="20"/>
+        </w:rPr>
+        <w:t xml:space="preserve">] </w:t>
+      </w:r>
+      <w:hyperlink r:id="rId6" w:history="1">
+        <w:r>
+          <w:rPr>
+            <w:rStyle w:val="Hyperlink"/>
+            <w:sz w:val="20"/>
+          </w:rPr>
+          <w:t>https://www.w3.org/People/Berners-Lee/Longer.html</w:t>
+        </w:r>
+      </w:hyperlink>
+    </w:p>
+    <w:p>
+      <w:pPr>
+        <w:rPr>
+          <w:sz w:val="20"/>
+        </w:rPr>
+      </w:pPr>
+      <w:r>
+        <w:rPr>
+          <w:b/>
+          <w:sz w:val="20"/>
+        </w:rPr>
+        <w:t>[3</w:t>
+      </w:r>
+      <w:r>
+        <w:rPr>
+          <w:b/>
+          <w:sz w:val="20"/>
+        </w:rPr>
+        <w:t>]</w:t>
+      </w:r>
+      <w:r>
+        <w:rPr>
+          <w:sz w:val="20"/>
+        </w:rPr>
+        <w:t xml:space="preserve"> </w:t>
+      </w:r>
+      <w:hyperlink r:id="rId7" w:history="1">
+        <w:r>
+          <w:rPr>
+            <w:rStyle w:val="Hyperlink"/>
+            <w:sz w:val="20"/>
+          </w:rPr>
+          <w:t>https://www.w3.org/People/Berners-Lee/Longer.html</w:t>
+        </w:r>
+      </w:hyperlink>
+    </w:p>
+    <w:p>
+      <w:pPr>
+        <w:rPr>
+          <w:b/>
+          <w:sz w:val="20"/>
+        </w:rPr>
+      </w:pPr>
+      <w:r>
+        <w:rPr>
+          <w:b/>
+          <w:sz w:val="20"/>
+        </w:rPr>
+        <w:t>[4</w:t>
+      </w:r>
+      <w:r>
+        <w:rPr>
+          <w:b/>
+          <w:sz w:val="20"/>
+        </w:rPr>
+        <w:t>]</w:t>
+      </w:r>
+      <w:r>
+        <w:rPr>
+          <w:sz w:val="20"/>
+        </w:rPr>
+        <w:t xml:space="preserve"> </w:t>
+      </w:r>
+      <w:hyperlink r:id="rId8" w:history="1">
+        <w:r>
+          <w:rPr>
+            <w:rStyle w:val="Hyperlink"/>
+            <w:sz w:val="20"/>
+          </w:rPr>
+          <w:t>https://www.w3.org/DesignIssues/TimBook-old/History.html</w:t>
+        </w:r>
+      </w:hyperlink>
+    </w:p>
+    <w:p>
+      <w:pPr>
+        <w:rPr>
+          <w:sz w:val="20"/>
+        </w:rPr>
+      </w:pPr>
+      <w:r>
+        <w:rPr>
+          <w:b/>
+          <w:sz w:val="20"/>
+        </w:rPr>
+        <w:t>[5</w:t>
+      </w:r>
+      <w:r>
+        <w:rPr>
+          <w:b/>
+          <w:sz w:val="20"/>
+        </w:rPr>
+        <w:t xml:space="preserve">] </w:t>
+      </w:r>
+      <w:hyperlink r:id="rId9" w:history="1">
+        <w:r>
+          <w:rPr>
+            <w:rStyle w:val="Hyperlink"/>
+            <w:sz w:val="20"/>
           </w:rPr>
           <w:t>https://www.w3.org/History/1989/proposal.html</w:t>
         </w:r>
@@ -1035,21 +1406,34 @@
       <w:pPr>
         <w:rPr>
           <w:b/>
-        </w:rPr>
-      </w:pPr>
-      <w:r>
-        <w:rPr>
-          <w:b/>
-        </w:rPr>
-        <w:t>[2]</w:t>
-      </w:r>
-      <w:r>
-        <w:t xml:space="preserve"> </w:t>
-      </w:r>
-      <w:hyperlink r:id="rId6" w:history="1">
+          <w:sz w:val="20"/>
+        </w:rPr>
+      </w:pPr>
+      <w:r>
+        <w:rPr>
+          <w:b/>
+          <w:sz w:val="20"/>
+        </w:rPr>
+        <w:t>[6</w:t>
+      </w:r>
+      <w:r>
+        <w:rPr>
+          <w:b/>
+          <w:sz w:val="20"/>
+        </w:rPr>
+        <w:t>]</w:t>
+      </w:r>
+      <w:r>
+        <w:rPr>
+          <w:sz w:val="20"/>
+        </w:rPr>
+        <w:t xml:space="preserve"> </w:t>
+      </w:r>
+      <w:hyperlink r:id="rId10" w:history="1">
         <w:r>
           <w:rPr>
             <w:rStyle w:val="Hyperlink"/>
+            <w:sz w:val="20"/>
           </w:rPr>
           <w:t>https://www.w3.org/History/1989/proposal.html</w:t>
         </w:r>
@@ -1059,24 +1443,28 @@
       <w:pPr>
         <w:rPr>
           <w:b/>
-        </w:rPr>
-      </w:pPr>
-      <w:r>
-        <w:rPr>
-          <w:b/>
-        </w:rPr>
-        <w:t>[3</w:t>
-      </w:r>
-      <w:r>
-        <w:rPr>
-          <w:b/>
+          <w:sz w:val="20"/>
+        </w:rPr>
+      </w:pPr>
+      <w:r>
+        <w:rPr>
+          <w:b/>
+          <w:sz w:val="20"/>
+        </w:rPr>
+        <w:t>[7</w:t>
+      </w:r>
+      <w:r>
+        <w:rPr>
+          <w:b/>
+          <w:sz w:val="20"/>
         </w:rPr>
         <w:t xml:space="preserve">] </w:t>
       </w:r>
-      <w:hyperlink r:id="rId7" w:history="1">
+      <w:hyperlink r:id="rId11" w:history="1">
         <w:r>
           <w:rPr>
             <w:rStyle w:val="Hyperlink"/>
+            <w:sz w:val="20"/>
           </w:rPr>
           <w:t>https://www.w3.org/DesignIssues/TimBook-old/History.html</w:t>
         </w:r>
@@ -1086,178 +1474,704 @@
       <w:pPr>
         <w:rPr>
           <w:b/>
-        </w:rPr>
-      </w:pPr>
-      <w:r>
-        <w:rPr>
-          <w:b/>
-        </w:rPr>
-        <w:t>[4</w:t>
-      </w:r>
-      <w:r>
-        <w:rPr>
-          <w:b/>
+          <w:sz w:val="20"/>
+        </w:rPr>
+      </w:pPr>
+      <w:r>
+        <w:rPr>
+          <w:b/>
+          <w:sz w:val="20"/>
+        </w:rPr>
+        <w:t>[8</w:t>
+      </w:r>
+      <w:r>
+        <w:rPr>
+          <w:b/>
+          <w:sz w:val="20"/>
         </w:rPr>
         <w:t>]</w:t>
       </w:r>
       <w:r>
-        <w:t xml:space="preserve"> </w:t>
-      </w:r>
-      <w:hyperlink r:id="rId8" w:history="1">
+        <w:rPr>
+          <w:sz w:val="20"/>
+        </w:rPr>
+        <w:t xml:space="preserve"> </w:t>
+      </w:r>
+      <w:hyperlink r:id="rId12" w:history="1">
         <w:r>
           <w:rPr>
             <w:rStyle w:val="Hyperlink"/>
+            <w:sz w:val="20"/>
           </w:rPr>
           <w:t>https://www.w3.org/DesignIssues/TimBook-old/History.html</w:t>
         </w:r>
       </w:hyperlink>
     </w:p>
     <w:p>
-      <w:r>
-        <w:rPr>
-          <w:b/>
-        </w:rPr>
-        <w:t>[5</w:t>
-      </w:r>
-      <w:r>
-        <w:rPr>
-          <w:b/>
+      <w:pPr>
+        <w:rPr>
+          <w:sz w:val="20"/>
+        </w:rPr>
+      </w:pPr>
+      <w:r>
+        <w:rPr>
+          <w:b/>
+          <w:sz w:val="20"/>
+        </w:rPr>
+        <w:t>[9</w:t>
+      </w:r>
+      <w:r>
+        <w:rPr>
+          <w:b/>
+          <w:sz w:val="20"/>
         </w:rPr>
         <w:t xml:space="preserve">] </w:t>
       </w:r>
-      <w:hyperlink r:id="rId9" w:history="1">
+      <w:hyperlink r:id="rId13" w:history="1">
         <w:r>
           <w:rPr>
             <w:rStyle w:val="Hyperlink"/>
+            <w:sz w:val="20"/>
           </w:rPr>
           <w:t>https://www.w3.org/People/Berners-Lee/Kids.html</w:t>
         </w:r>
       </w:hyperlink>
     </w:p>
     <w:p>
-      <w:r>
-        <w:rPr>
-          <w:b/>
-        </w:rPr>
-        <w:t>[6</w:t>
-      </w:r>
-      <w:r>
-        <w:rPr>
-          <w:b/>
-        </w:rPr>
-        <w:t>]</w:t>
-      </w:r>
-      <w:r>
-        <w:t xml:space="preserve"> </w:t>
-      </w:r>
-      <w:hyperlink r:id="rId10" w:history="1">
+      <w:pPr>
+        <w:rPr>
+          <w:sz w:val="20"/>
+        </w:rPr>
+      </w:pPr>
+      <w:r>
+        <w:rPr>
+          <w:b/>
+          <w:sz w:val="20"/>
+        </w:rPr>
+        <w:t>[10</w:t>
+      </w:r>
+      <w:r>
+        <w:rPr>
+          <w:b/>
+          <w:sz w:val="20"/>
+        </w:rPr>
+        <w:t xml:space="preserve">] </w:t>
+      </w:r>
+      <w:hyperlink r:id="rId14" w:history="1">
         <w:r>
           <w:rPr>
             <w:rStyle w:val="Hyperlink"/>
+            <w:sz w:val="20"/>
+          </w:rPr>
+          <w:t>https://www.w3.org/People/Berners-Lee/Kids.html</w:t>
+        </w:r>
+      </w:hyperlink>
+    </w:p>
+    <w:p>
+      <w:pPr>
+        <w:rPr>
+          <w:sz w:val="20"/>
+        </w:rPr>
+      </w:pPr>
+      <w:r>
+        <w:rPr>
+          <w:b/>
+          <w:sz w:val="20"/>
+        </w:rPr>
+        <w:t>[11</w:t>
+      </w:r>
+      <w:r>
+        <w:rPr>
+          <w:b/>
+          <w:sz w:val="20"/>
+        </w:rPr>
+        <w:t>]</w:t>
+      </w:r>
+      <w:r>
+        <w:rPr>
+          <w:sz w:val="20"/>
+        </w:rPr>
+        <w:t xml:space="preserve"> </w:t>
+      </w:r>
+      <w:hyperlink r:id="rId15" w:history="1">
+        <w:r>
+          <w:rPr>
+            <w:rStyle w:val="Hyperlink"/>
+            <w:sz w:val="20"/>
+          </w:rPr>
+          <w:t>http://davidgalbraith.org/uncategorized/the-exact-location-where-the-web-was-invented/2343/</w:t>
+        </w:r>
+      </w:hyperlink>
+    </w:p>
+    <w:p>
+      <w:pPr>
+        <w:rPr>
+          <w:sz w:val="20"/>
+        </w:rPr>
+      </w:pPr>
+      <w:r>
+        <w:rPr>
+          <w:b/>
+          <w:sz w:val="20"/>
+        </w:rPr>
+        <w:t>[12</w:t>
+      </w:r>
+      <w:r>
+        <w:rPr>
+          <w:b/>
+          <w:sz w:val="20"/>
+        </w:rPr>
+        <w:t>]</w:t>
+      </w:r>
+      <w:r>
+        <w:rPr>
+          <w:sz w:val="20"/>
+        </w:rPr>
+        <w:t xml:space="preserve"> </w:t>
+      </w:r>
+      <w:hyperlink r:id="rId16" w:history="1">
+        <w:r>
+          <w:rPr>
+            <w:rStyle w:val="Hyperlink"/>
+            <w:sz w:val="20"/>
+          </w:rPr>
+          <w:t>https://www.w3.org/Consortium/facts.html</w:t>
+        </w:r>
+      </w:hyperlink>
+    </w:p>
+    <w:p>
+      <w:pPr>
+        <w:rPr>
+          <w:sz w:val="20"/>
+        </w:rPr>
+      </w:pPr>
+      <w:r>
+        <w:rPr>
+          <w:b/>
+          <w:sz w:val="20"/>
+        </w:rPr>
+        <w:t>[13</w:t>
+      </w:r>
+      <w:r>
+        <w:rPr>
+          <w:b/>
+          <w:sz w:val="20"/>
+        </w:rPr>
+        <w:t>]</w:t>
+      </w:r>
+      <w:r>
+        <w:rPr>
+          <w:sz w:val="20"/>
+        </w:rPr>
+        <w:t xml:space="preserve"> </w:t>
+      </w:r>
+      <w:hyperlink r:id="rId17" w:history="1">
+        <w:r>
+          <w:rPr>
+            <w:rStyle w:val="Hyperlink"/>
+            <w:sz w:val="20"/>
           </w:rPr>
           <w:t>https://www.w3.org/Consortium/mission</w:t>
         </w:r>
       </w:hyperlink>
     </w:p>
     <w:p>
-      <w:r>
-        <w:rPr>
-          <w:b/>
-        </w:rPr>
-        <w:t>[7</w:t>
-      </w:r>
-      <w:r>
-        <w:rPr>
-          <w:b/>
+      <w:pPr>
+        <w:rPr>
+          <w:sz w:val="20"/>
+        </w:rPr>
+      </w:pPr>
+      <w:r>
+        <w:rPr>
+          <w:b/>
+          <w:sz w:val="20"/>
+        </w:rPr>
+        <w:t>[14</w:t>
+      </w:r>
+      <w:r>
+        <w:rPr>
+          <w:b/>
+          <w:sz w:val="20"/>
         </w:rPr>
         <w:t>]</w:t>
       </w:r>
       <w:r>
-        <w:t xml:space="preserve"> </w:t>
-      </w:r>
-      <w:hyperlink r:id="rId11" w:history="1">
+        <w:rPr>
+          <w:sz w:val="20"/>
+        </w:rPr>
+        <w:t xml:space="preserve"> </w:t>
+      </w:r>
+      <w:hyperlink r:id="rId18" w:history="1">
         <w:r>
           <w:rPr>
             <w:rStyle w:val="Hyperlink"/>
+            <w:sz w:val="20"/>
+          </w:rPr>
+          <w:t>https://www.w3.org/Consortium/facts.html</w:t>
+        </w:r>
+      </w:hyperlink>
+    </w:p>
+    <w:p>
+      <w:pPr>
+        <w:rPr>
+          <w:sz w:val="20"/>
+        </w:rPr>
+      </w:pPr>
+      <w:r>
+        <w:rPr>
+          <w:b/>
+          <w:sz w:val="20"/>
+        </w:rPr>
+        <w:t>[15</w:t>
+      </w:r>
+      <w:r>
+        <w:rPr>
+          <w:b/>
+          <w:sz w:val="20"/>
+        </w:rPr>
+        <w:t xml:space="preserve">] </w:t>
+      </w:r>
+      <w:hyperlink r:id="rId19" w:history="1">
+        <w:r>
+          <w:rPr>
+            <w:rStyle w:val="Hyperlink"/>
+            <w:sz w:val="20"/>
+          </w:rPr>
+          <w:t>http://news.mit.edu/2007/draper-prize</w:t>
+        </w:r>
+      </w:hyperlink>
+    </w:p>
+    <w:p>
+      <w:pPr>
+        <w:rPr>
+          <w:b/>
+          <w:sz w:val="20"/>
+        </w:rPr>
+      </w:pPr>
+      <w:r>
+        <w:rPr>
+          <w:b/>
+          <w:sz w:val="20"/>
+        </w:rPr>
+        <w:t>[16</w:t>
+      </w:r>
+      <w:r>
+        <w:rPr>
+          <w:b/>
+          <w:sz w:val="20"/>
+        </w:rPr>
+        <w:t>]</w:t>
+      </w:r>
+      <w:r>
+        <w:rPr>
+          <w:sz w:val="20"/>
+        </w:rPr>
+        <w:t xml:space="preserve"> </w:t>
+      </w:r>
+      <w:hyperlink r:id="rId20" w:history="1">
+        <w:r>
+          <w:rPr>
+            <w:rStyle w:val="Hyperlink"/>
+            <w:sz w:val="20"/>
+          </w:rPr>
+          <w:t>https://www.w3.org/People/Berners-Lee/Longer.html</w:t>
+        </w:r>
+      </w:hyperlink>
+    </w:p>
+    <w:p>
+      <w:pPr>
+        <w:rPr>
+          <w:sz w:val="20"/>
+        </w:rPr>
+      </w:pPr>
+      <w:r>
+        <w:rPr>
+          <w:b/>
+          <w:sz w:val="20"/>
+        </w:rPr>
+        <w:t>[</w:t>
+      </w:r>
+      <w:r>
+        <w:rPr>
+          <w:b/>
+          <w:sz w:val="20"/>
+        </w:rPr>
+        <w:t>1</w:t>
+      </w:r>
+      <w:r>
+        <w:rPr>
+          <w:b/>
+          <w:sz w:val="20"/>
+        </w:rPr>
+        <w:t>7</w:t>
+      </w:r>
+      <w:r>
+        <w:rPr>
+          <w:b/>
+          <w:sz w:val="20"/>
+        </w:rPr>
+        <w:t>]</w:t>
+      </w:r>
+      <w:r>
+        <w:rPr>
+          <w:sz w:val="20"/>
+        </w:rPr>
+        <w:t xml:space="preserve"> </w:t>
+      </w:r>
+      <w:hyperlink r:id="rId21" w:history="1">
+        <w:r>
+          <w:rPr>
+            <w:rStyle w:val="Hyperlink"/>
+            <w:sz w:val="20"/>
           </w:rPr>
           <w:t>http://dig.csail.mit.edu/Overview.html</w:t>
         </w:r>
       </w:hyperlink>
     </w:p>
     <w:p>
-      <w:proofErr w:type="gramStart"/>
-      <w:r>
-        <w:rPr>
-          <w:b/>
-        </w:rPr>
-        <w:t>[8</w:t>
-      </w:r>
-      <w:r>
-        <w:rPr>
-          <w:b/>
-        </w:rPr>
-        <w:t xml:space="preserve">] </w:t>
-      </w:r>
-      <w:hyperlink r:id="rId12" w:history="1">
+      <w:pPr>
+        <w:rPr>
+          <w:sz w:val="20"/>
+        </w:rPr>
+      </w:pPr>
+      <w:r>
+        <w:rPr>
+          <w:b/>
+          <w:sz w:val="20"/>
+        </w:rPr>
+        <w:t>[18</w:t>
+      </w:r>
+      <w:r>
+        <w:rPr>
+          <w:b/>
+          <w:sz w:val="20"/>
+        </w:rPr>
+        <w:t>]</w:t>
+      </w:r>
+      <w:r>
+        <w:rPr>
+          <w:sz w:val="20"/>
+        </w:rPr>
+        <w:t xml:space="preserve"> </w:t>
+      </w:r>
+      <w:hyperlink r:id="rId22" w:history="1">
         <w:r>
           <w:rPr>
             <w:rStyle w:val="Hyperlink"/>
+            <w:sz w:val="20"/>
+          </w:rPr>
+          <w:t>https://www.w3.org/People/Berners-Lee/Longer.html</w:t>
+        </w:r>
+      </w:hyperlink>
+    </w:p>
+    <w:p>
+      <w:pPr>
+        <w:rPr>
+          <w:sz w:val="20"/>
+        </w:rPr>
+      </w:pPr>
+      <w:r>
+        <w:rPr>
+          <w:b/>
+          <w:sz w:val="20"/>
+        </w:rPr>
+        <w:t>[19</w:t>
+      </w:r>
+      <w:r>
+        <w:rPr>
+          <w:b/>
+          <w:sz w:val="20"/>
+        </w:rPr>
+        <w:t>]</w:t>
+      </w:r>
+      <w:r>
+        <w:rPr>
+          <w:sz w:val="20"/>
+        </w:rPr>
+        <w:t xml:space="preserve"> </w:t>
+      </w:r>
+      <w:hyperlink r:id="rId23" w:history="1">
+        <w:r>
+          <w:rPr>
+            <w:rStyle w:val="Hyperlink"/>
+            <w:sz w:val="20"/>
+          </w:rPr>
+          <w:t>https://www.w3.org/People/Berners-Lee/Longer.html</w:t>
+        </w:r>
+      </w:hyperlink>
+    </w:p>
+    <w:p>
+      <w:pPr>
+        <w:rPr>
+          <w:sz w:val="20"/>
+        </w:rPr>
+      </w:pPr>
+      <w:r>
+        <w:rPr>
+          <w:b/>
+          <w:sz w:val="20"/>
+        </w:rPr>
+        <w:t>[20</w:t>
+      </w:r>
+      <w:r>
+        <w:rPr>
+          <w:b/>
+          <w:sz w:val="20"/>
+        </w:rPr>
+        <w:t>]</w:t>
+      </w:r>
+      <w:r>
+        <w:rPr>
+          <w:sz w:val="20"/>
+        </w:rPr>
+        <w:t xml:space="preserve"> </w:t>
+      </w:r>
+      <w:hyperlink r:id="rId24" w:history="1">
+        <w:r>
+          <w:rPr>
+            <w:rStyle w:val="Hyperlink"/>
+            <w:sz w:val="20"/>
+          </w:rPr>
+          <w:t>https://www.w3.org/People/Berners-Lee/Longer.html</w:t>
+        </w:r>
+      </w:hyperlink>
+    </w:p>
+    <w:p>
+      <w:pPr>
+        <w:rPr>
+          <w:sz w:val="20"/>
+        </w:rPr>
+      </w:pPr>
+      <w:r>
+        <w:rPr>
+          <w:b/>
+          <w:sz w:val="20"/>
+        </w:rPr>
+        <w:t>[21</w:t>
+      </w:r>
+      <w:r>
+        <w:rPr>
+          <w:b/>
+          <w:sz w:val="20"/>
+        </w:rPr>
+        <w:t>]</w:t>
+      </w:r>
+      <w:r>
+        <w:rPr>
+          <w:sz w:val="20"/>
+        </w:rPr>
+        <w:t xml:space="preserve"> </w:t>
+      </w:r>
+      <w:hyperlink r:id="rId25" w:history="1">
+        <w:r>
+          <w:rPr>
+            <w:rStyle w:val="Hyperlink"/>
+            <w:sz w:val="20"/>
+          </w:rPr>
+          <w:t>https://www.w3.org/People/Berners-Lee/Longer.html</w:t>
+        </w:r>
+      </w:hyperlink>
+    </w:p>
+    <w:p>
+      <w:pPr>
+        <w:rPr>
+          <w:sz w:val="20"/>
+        </w:rPr>
+      </w:pPr>
+      <w:r>
+        <w:rPr>
+          <w:b/>
+          <w:sz w:val="20"/>
+        </w:rPr>
+        <w:t>[22</w:t>
+      </w:r>
+      <w:r>
+        <w:rPr>
+          <w:b/>
+          <w:sz w:val="20"/>
+        </w:rPr>
+        <w:t>]</w:t>
+      </w:r>
+      <w:r>
+        <w:rPr>
+          <w:sz w:val="20"/>
+        </w:rPr>
+        <w:t xml:space="preserve"> </w:t>
+      </w:r>
+      <w:hyperlink r:id="rId26" w:anchor="item98" w:history="1">
+        <w:r>
+          <w:rPr>
+            <w:rStyle w:val="Hyperlink"/>
+            <w:sz w:val="20"/>
+          </w:rPr>
+          <w:t>https://www.w3.org/News/2009#item98</w:t>
+        </w:r>
+      </w:hyperlink>
+    </w:p>
+    <w:p>
+      <w:pPr>
+        <w:rPr>
+          <w:sz w:val="20"/>
+        </w:rPr>
+      </w:pPr>
+      <w:r>
+        <w:rPr>
+          <w:b/>
+          <w:sz w:val="20"/>
+        </w:rPr>
+        <w:t>[23</w:t>
+      </w:r>
+      <w:r>
+        <w:rPr>
+          <w:b/>
+          <w:sz w:val="20"/>
+        </w:rPr>
+        <w:t>]</w:t>
+      </w:r>
+      <w:r>
+        <w:rPr>
+          <w:sz w:val="20"/>
+        </w:rPr>
+        <w:t xml:space="preserve"> </w:t>
+      </w:r>
+      <w:hyperlink r:id="rId27" w:history="1">
+        <w:r>
+          <w:rPr>
+            <w:rStyle w:val="Hyperlink"/>
+            <w:sz w:val="20"/>
           </w:rPr>
           <w:t>http://news.bbc.co.uk/2/hi/technology/8597779.stm</w:t>
         </w:r>
       </w:hyperlink>
-      <w:r>
-        <w:t>).</w:t>
-      </w:r>
-      <w:proofErr w:type="gramEnd"/>
-    </w:p>
-    <w:p>
-      <w:r>
-        <w:rPr>
-          <w:b/>
-        </w:rPr>
-        <w:t>[9</w:t>
-      </w:r>
-      <w:r>
-        <w:rPr>
-          <w:b/>
-        </w:rPr>
-        <w:t>]</w:t>
-      </w:r>
-      <w:r>
-        <w:t xml:space="preserve"> </w:t>
-      </w:r>
-      <w:hyperlink r:id="rId13" w:history="1">
+    </w:p>
+    <w:p>
+      <w:pPr>
+        <w:rPr>
+          <w:sz w:val="20"/>
+        </w:rPr>
+      </w:pPr>
+      <w:r>
+        <w:rPr>
+          <w:b/>
+          <w:sz w:val="20"/>
+        </w:rPr>
+        <w:t>[24</w:t>
+      </w:r>
+      <w:r>
+        <w:rPr>
+          <w:b/>
+          <w:sz w:val="20"/>
+        </w:rPr>
+        <w:t xml:space="preserve">] </w:t>
+      </w:r>
+      <w:hyperlink r:id="rId28" w:history="1">
         <w:r>
           <w:rPr>
             <w:rStyle w:val="Hyperlink"/>
+            <w:sz w:val="20"/>
+          </w:rPr>
+          <w:t>http://news.bbc.co.uk/2/hi/technology/8597779.stm</w:t>
+        </w:r>
+      </w:hyperlink>
+    </w:p>
+    <w:p>
+      <w:pPr>
+        <w:rPr>
+          <w:sz w:val="20"/>
+        </w:rPr>
+      </w:pPr>
+      <w:r>
+        <w:rPr>
+          <w:b/>
+          <w:sz w:val="20"/>
+        </w:rPr>
+        <w:t>[25</w:t>
+      </w:r>
+      <w:r>
+        <w:rPr>
+          <w:b/>
+          <w:sz w:val="20"/>
+        </w:rPr>
+        <w:t>]</w:t>
+      </w:r>
+      <w:r>
+        <w:rPr>
+          <w:sz w:val="20"/>
+        </w:rPr>
+        <w:t xml:space="preserve"> </w:t>
+      </w:r>
+      <w:hyperlink r:id="rId29" w:history="1">
+        <w:r>
+          <w:rPr>
+            <w:rStyle w:val="Hyperlink"/>
+            <w:sz w:val="20"/>
           </w:rPr>
           <w:t>https://webfoundation.org/about/</w:t>
         </w:r>
       </w:hyperlink>
     </w:p>
     <w:p>
-      <w:r>
-        <w:rPr>
-          <w:b/>
-        </w:rPr>
-        <w:t>[10</w:t>
-      </w:r>
-      <w:r>
-        <w:rPr>
-          <w:b/>
+      <w:pPr>
+        <w:rPr>
+          <w:sz w:val="20"/>
+        </w:rPr>
+      </w:pPr>
+      <w:r>
+        <w:rPr>
+          <w:b/>
+          <w:sz w:val="20"/>
+        </w:rPr>
+        <w:t>[26</w:t>
+      </w:r>
+      <w:r>
+        <w:rPr>
+          <w:b/>
+          <w:sz w:val="20"/>
         </w:rPr>
         <w:t>]</w:t>
       </w:r>
       <w:r>
-        <w:t xml:space="preserve"> </w:t>
-      </w:r>
-      <w:hyperlink r:id="rId14" w:history="1">
+        <w:rPr>
+          <w:sz w:val="20"/>
+        </w:rPr>
+        <w:t xml:space="preserve"> </w:t>
+      </w:r>
+      <w:hyperlink r:id="rId30" w:history="1">
         <w:r>
           <w:rPr>
             <w:rStyle w:val="Hyperlink"/>
+            <w:sz w:val="20"/>
           </w:rPr>
           <w:t>https://webfoundation.org/our-work/</w:t>
+        </w:r>
+      </w:hyperlink>
+    </w:p>
+    <w:p>
+      <w:pPr>
+        <w:rPr>
+          <w:sz w:val="20"/>
+        </w:rPr>
+      </w:pPr>
+      <w:r>
+        <w:rPr>
+          <w:b/>
+          <w:sz w:val="20"/>
+        </w:rPr>
+        <w:t>[27]</w:t>
+      </w:r>
+      <w:r>
+        <w:rPr>
+          <w:sz w:val="20"/>
+        </w:rPr>
+        <w:t xml:space="preserve"> </w:t>
+      </w:r>
+      <w:hyperlink r:id="rId31" w:history="1">
+        <w:r>
+          <w:rPr>
+            <w:rStyle w:val="Hyperlink"/>
+            <w:sz w:val="20"/>
+          </w:rPr>
+          <w:t>https://awards.acm.org/about/2016-turing</w:t>
         </w:r>
       </w:hyperlink>
     </w:p>

</xml_diff>